<commit_message>
added content to index about and main pages
</commit_message>
<xml_diff>
--- a/docs/SiteEvaluation/FLORIDA ENERGY SYSTEM CONSORTIUM WEBSITE REDESIGN.docx
+++ b/docs/SiteEvaluation/FLORIDA ENERGY SYSTEM CONSORTIUM WEBSITE REDESIGN.docx
@@ -1,6 +1,6 @@
 
 <file path=word/document.xml><?xml version="1.0" encoding="utf-8"?>
-<w:document xmlns:wpc="http://schemas.microsoft.com/office/word/2010/wordprocessingCanvas" xmlns:cx="http://schemas.microsoft.com/office/drawing/2014/chartex" xmlns:cx1="http://schemas.microsoft.com/office/drawing/2015/9/8/chartex" xmlns:mc="http://schemas.openxmlformats.org/markup-compatibility/2006" xmlns:o="urn:schemas-microsoft-com:office:office" xmlns:r="http://schemas.openxmlformats.org/officeDocument/2006/relationships" xmlns:m="http://schemas.openxmlformats.org/officeDocument/2006/math" xmlns:v="urn:schemas-microsoft-com:vml" xmlns:wp14="http://schemas.microsoft.com/office/word/2010/wordprocessingDrawing" xmlns:wp="http://schemas.openxmlformats.org/drawingml/2006/wordprocessingDrawing" xmlns:w10="urn:schemas-microsoft-com:office:word" xmlns:w="http://schemas.openxmlformats.org/wordprocessingml/2006/main" xmlns:w14="http://schemas.microsoft.com/office/word/2010/wordml" xmlns:w15="http://schemas.microsoft.com/office/word/2012/wordml" xmlns:w16se="http://schemas.microsoft.com/office/word/2015/wordml/symex" xmlns:wpg="http://schemas.microsoft.com/office/word/2010/wordprocessingGroup" xmlns:wpi="http://schemas.microsoft.com/office/word/2010/wordprocessingInk" xmlns:wne="http://schemas.microsoft.com/office/word/2006/wordml" xmlns:wps="http://schemas.microsoft.com/office/word/2010/wordprocessingShape" mc:Ignorable="w14 w15 w16se wp14">
+<w:document xmlns:wpc="http://schemas.microsoft.com/office/word/2010/wordprocessingCanvas" xmlns:cx="http://schemas.microsoft.com/office/drawing/2014/chartex" xmlns:cx1="http://schemas.microsoft.com/office/drawing/2015/9/8/chartex" xmlns:cx2="http://schemas.microsoft.com/office/drawing/2015/10/21/chartex" xmlns:cx3="http://schemas.microsoft.com/office/drawing/2016/5/9/chartex" xmlns:cx4="http://schemas.microsoft.com/office/drawing/2016/5/10/chartex" xmlns:cx5="http://schemas.microsoft.com/office/drawing/2016/5/11/chartex" xmlns:cx6="http://schemas.microsoft.com/office/drawing/2016/5/12/chartex" xmlns:cx7="http://schemas.microsoft.com/office/drawing/2016/5/13/chartex" xmlns:cx8="http://schemas.microsoft.com/office/drawing/2016/5/14/chartex" xmlns:mc="http://schemas.openxmlformats.org/markup-compatibility/2006" xmlns:aink="http://schemas.microsoft.com/office/drawing/2016/ink" xmlns:am3d="http://schemas.microsoft.com/office/drawing/2017/model3d" xmlns:o="urn:schemas-microsoft-com:office:office" xmlns:r="http://schemas.openxmlformats.org/officeDocument/2006/relationships" xmlns:m="http://schemas.openxmlformats.org/officeDocument/2006/math" xmlns:v="urn:schemas-microsoft-com:vml" xmlns:wp14="http://schemas.microsoft.com/office/word/2010/wordprocessingDrawing" xmlns:wp="http://schemas.openxmlformats.org/drawingml/2006/wordprocessingDrawing" xmlns:w10="urn:schemas-microsoft-com:office:word" xmlns:w="http://schemas.openxmlformats.org/wordprocessingml/2006/main" xmlns:w14="http://schemas.microsoft.com/office/word/2010/wordml" xmlns:w15="http://schemas.microsoft.com/office/word/2012/wordml" xmlns:w16cid="http://schemas.microsoft.com/office/word/2016/wordml/cid" xmlns:w16se="http://schemas.microsoft.com/office/word/2015/wordml/symex" xmlns:wpg="http://schemas.microsoft.com/office/word/2010/wordprocessingGroup" xmlns:wpi="http://schemas.microsoft.com/office/word/2010/wordprocessingInk" xmlns:wne="http://schemas.microsoft.com/office/word/2006/wordml" xmlns:wps="http://schemas.microsoft.com/office/word/2010/wordprocessingShape" mc:Ignorable="w14 w15 w16se w16cid wp14">
   <w:body>
     <w:p>
       <w:pPr>
@@ -54,7 +54,7 @@
           <w:noProof/>
         </w:rPr>
         <w:drawing>
-          <wp:inline distT="0" distB="0" distL="0" distR="0" wp14:anchorId="14B28844" wp14:editId="42490AC8">
+          <wp:inline distT="0" distB="0" distL="0" distR="0" wp14:anchorId="64115AD4" wp14:editId="08D67580">
             <wp:extent cx="5943600" cy="3510915"/>
             <wp:effectExtent l="0" t="0" r="0" b="0"/>
             <wp:docPr id="1" name="Picture 1"/>
@@ -108,6 +108,50 @@
       <w:r>
         <w:t xml:space="preserve">), while a vertical navigation bar on the right provides information related to the topic selected with the horizontal navigation bar. </w:t>
       </w:r>
+      <w:r>
+        <w:t xml:space="preserve">This style of navigation construction is confusing and not intuitive to the end user. For instance, as illustrated above, the user can click contact us in the upper righthand corner or the lower </w:t>
+      </w:r>
+      <w:proofErr w:type="spellStart"/>
+      <w:r>
+        <w:t>lefthand</w:t>
+      </w:r>
+      <w:proofErr w:type="spellEnd"/>
+      <w:r>
+        <w:t xml:space="preserve"> corner.  The content of the website itself, while informative is old and appears to be an “information dump” as opposed to a repository of information designed to educate the end user of the website.  For instance, under Solar, it would be helpful to first give a </w:t>
+      </w:r>
+      <w:proofErr w:type="gramStart"/>
+      <w:r>
+        <w:t>high level</w:t>
+      </w:r>
+      <w:proofErr w:type="gramEnd"/>
+      <w:r>
+        <w:t xml:space="preserve"> overview of solar power and then discuss current research projects – as opposed to </w:t>
+      </w:r>
+      <w:r>
+        <w:t xml:space="preserve">jumping straight into completed research projects. </w:t>
+      </w:r>
+      <w:r>
+        <w:t xml:space="preserve">The search bar at the top, while potentially useful needs a modern update, so that when you search, e.g., “David Norton”, the top entry is the contact card for David Norton, Interim Director and not </w:t>
+      </w:r>
+      <w:r>
+        <w:lastRenderedPageBreak/>
+        <w:t>an entry related to the 2017 FESC/Polytech conference.  Overall, the website has a lot of in</w:t>
+      </w:r>
+      <w:r>
+        <w:t>formation, but is very frustrating to use.  The current theme does a disservice to the various stakeholders in the project – due to for instance, not clearly and concisely discussing the subject matter, introducing the subject matter, maintaining consistency across the multiple tabs, etc.  In addition, the website is not responsive.</w:t>
+      </w:r>
+    </w:p>
+    <w:p/>
+    <w:p>
+      <w:r>
+        <w:t>Evaluation of current site’s responsiveness, performance, and accessibility:</w:t>
+      </w:r>
+    </w:p>
+    <w:p/>
+    <w:p>
+      <w:r>
+        <w:t>Recommendations for Improvement:</w:t>
+      </w:r>
     </w:p>
     <w:p/>
     <w:p/>
@@ -128,7 +172,7 @@
       </w:hyperlink>
     </w:p>
     <w:p>
-      <w:hyperlink r:id="rId7" w:history="1">
+      <w:hyperlink r:id="rId7" w:anchor="/http://floridaenergy.ufl.edu/" w:history="1">
         <w:r>
           <w:rPr>
             <w:rStyle w:val="Hyperlink"/>
@@ -168,7 +212,7 @@
       </w:hyperlink>
     </w:p>
     <w:p>
-      <w:hyperlink r:id="rId11" w:history="1">
+      <w:hyperlink r:id="rId11" w:anchor="!/bHbogR/http://floridaenergy.ufl.edu/" w:history="1">
         <w:r>
           <w:rPr>
             <w:rStyle w:val="Hyperlink"/>
@@ -207,70 +251,13 @@
         </w:r>
       </w:hyperlink>
     </w:p>
-    <w:p>
-      <w:hyperlink r:id="rId15" w:history="1">
-        <w:r>
-          <w:rPr>
-            <w:rStyle w:val="Hyperlink"/>
-          </w:rPr>
-          <w:t>https://varvy.com/</w:t>
-        </w:r>
-      </w:hyperlink>
-    </w:p>
-    <w:p>
-      <w:hyperlink r:id="rId16" w:history="1">
-        <w:r>
-          <w:rPr>
-            <w:rStyle w:val="Hyperlink"/>
-          </w:rPr>
-          <w:t>https://www.found.co.uk/seo-tool/</w:t>
-        </w:r>
-      </w:hyperlink>
-    </w:p>
-    <w:p>
-      <w:hyperlink r:id="rId17" w:history="1">
-        <w:r>
-          <w:rPr>
-            <w:rStyle w:val="Hyperlink"/>
-          </w:rPr>
-          <w:t>https://www.woorank.com/en/www/floridaenergy.ufl.edu</w:t>
-        </w:r>
-      </w:hyperlink>
-    </w:p>
-    <w:p>
-      <w:hyperlink r:id="rId18" w:history="1">
-        <w:r>
-          <w:rPr>
-            <w:rStyle w:val="Hyperlink"/>
-          </w:rPr>
-          <w:t>http://tools.neilpatel.com/en/analyze/http%3A%2F%2Ffloridaenergy.ufl.edu%2F#!/</w:t>
-        </w:r>
-      </w:hyperlink>
-    </w:p>
-    <w:p>
-      <w:hyperlink r:id="rId19" w:history="1">
-        <w:r>
-          <w:rPr>
-            <w:rStyle w:val="Hyperlink"/>
-          </w:rPr>
-          <w:t>https://neilpatel.com/seo-analyzer/</w:t>
-        </w:r>
-      </w:hyperlink>
-    </w:p>
     <w:bookmarkStart w:id="0" w:name="_GoBack"/>
-    <w:bookmarkEnd w:id="0"/>
     <w:p>
       <w:r>
         <w:fldChar w:fldCharType="begin"/>
       </w:r>
       <w:r>
-        <w:instrText xml:space="preserve"> HYPERLINK "</w:instrText>
-      </w:r>
-      <w:r>
-        <w:instrText>http://nibbler.silktide.com/en_US/reports/floridaenergy.ufl.edu</w:instrText>
-      </w:r>
-      <w:r>
-        <w:instrText xml:space="preserve">" </w:instrText>
+        <w:instrText xml:space="preserve"> HYPERLINK "https://varvy.com/" </w:instrText>
       </w:r>
       <w:r>
         <w:fldChar w:fldCharType="separate"/>
@@ -279,11 +266,90 @@
         <w:rPr>
           <w:rStyle w:val="Hyperlink"/>
         </w:rPr>
-        <w:t>http://nibbler.silktide.com/en_US/reports/floridaenergy.ufl.edu</w:t>
-      </w:r>
-      <w:r>
+        <w:t>https://varvy.com/</w:t>
+      </w:r>
+      <w:r>
+        <w:rPr>
+          <w:rStyle w:val="Hyperlink"/>
+        </w:rPr>
         <w:fldChar w:fldCharType="end"/>
       </w:r>
+    </w:p>
+    <w:bookmarkEnd w:id="0"/>
+    <w:p>
+      <w:r>
+        <w:fldChar w:fldCharType="begin"/>
+      </w:r>
+      <w:r>
+        <w:instrText xml:space="preserve"> HYPERLINK "https://www.found.co.uk/seo-tool/" </w:instrText>
+      </w:r>
+      <w:r>
+        <w:fldChar w:fldCharType="separate"/>
+      </w:r>
+      <w:r>
+        <w:rPr>
+          <w:rStyle w:val="Hyperlink"/>
+        </w:rPr>
+        <w:t>https://www.found.co.uk/seo-tool/</w:t>
+      </w:r>
+      <w:r>
+        <w:rPr>
+          <w:rStyle w:val="Hyperlink"/>
+        </w:rPr>
+        <w:fldChar w:fldCharType="end"/>
+      </w:r>
+    </w:p>
+    <w:p>
+      <w:hyperlink r:id="rId15" w:history="1">
+        <w:r>
+          <w:rPr>
+            <w:rStyle w:val="Hyperlink"/>
+          </w:rPr>
+          <w:t>https://www.woorank.com/en/www/floridaenergy.ufl.edu</w:t>
+        </w:r>
+      </w:hyperlink>
+    </w:p>
+    <w:p>
+      <w:hyperlink r:id="rId16" w:anchor="!/" w:history="1">
+        <w:r>
+          <w:rPr>
+            <w:rStyle w:val="Hyperlink"/>
+          </w:rPr>
+          <w:t>http://tools.neilpatel.com/en/analyze/http%3A%2F%2Ffloridaenergy.ufl.edu%2F#!/</w:t>
+        </w:r>
+      </w:hyperlink>
+    </w:p>
+    <w:p>
+      <w:hyperlink r:id="rId17" w:history="1">
+        <w:r>
+          <w:rPr>
+            <w:rStyle w:val="Hyperlink"/>
+          </w:rPr>
+          <w:t>https://neilpatel.c</w:t>
+        </w:r>
+        <w:r>
+          <w:rPr>
+            <w:rStyle w:val="Hyperlink"/>
+          </w:rPr>
+          <w:t>o</w:t>
+        </w:r>
+        <w:r>
+          <w:rPr>
+            <w:rStyle w:val="Hyperlink"/>
+          </w:rPr>
+          <w:t>m/seo-analyzer/</w:t>
+        </w:r>
+      </w:hyperlink>
+    </w:p>
+    <w:p>
+      <w:hyperlink r:id="rId18" w:history="1">
+        <w:r>
+          <w:rPr>
+            <w:rStyle w:val="Hyperlink"/>
+          </w:rPr>
+          <w:t>http://nibbler.silktide.com/en_US/reports/floridaenergy.ufl.edu</w:t>
+        </w:r>
+      </w:hyperlink>
     </w:p>
     <w:p/>
     <w:p/>
@@ -304,7 +370,7 @@
 </file>
 
 <file path=word/styles.xml><?xml version="1.0" encoding="utf-8"?>
-<w:styles xmlns:mc="http://schemas.openxmlformats.org/markup-compatibility/2006" xmlns:r="http://schemas.openxmlformats.org/officeDocument/2006/relationships" xmlns:w="http://schemas.openxmlformats.org/wordprocessingml/2006/main" xmlns:w14="http://schemas.microsoft.com/office/word/2010/wordml" xmlns:w15="http://schemas.microsoft.com/office/word/2012/wordml" xmlns:w16se="http://schemas.microsoft.com/office/word/2015/wordml/symex" mc:Ignorable="w14 w15 w16se">
+<w:styles xmlns:mc="http://schemas.openxmlformats.org/markup-compatibility/2006" xmlns:r="http://schemas.openxmlformats.org/officeDocument/2006/relationships" xmlns:w="http://schemas.openxmlformats.org/wordprocessingml/2006/main" xmlns:w14="http://schemas.microsoft.com/office/word/2010/wordml" xmlns:w15="http://schemas.microsoft.com/office/word/2012/wordml" xmlns:w16cid="http://schemas.microsoft.com/office/word/2016/wordml/cid" xmlns:w16se="http://schemas.microsoft.com/office/word/2015/wordml/symex" mc:Ignorable="w14 w15 w16se w16cid">
   <w:docDefaults>
     <w:rPrDefault>
       <w:rPr>
@@ -320,7 +386,7 @@
       </w:pPr>
     </w:pPrDefault>
   </w:docDefaults>
-  <w:latentStyles w:defLockedState="0" w:defUIPriority="99" w:defSemiHidden="0" w:defUnhideWhenUsed="0" w:defQFormat="0" w:count="371">
+  <w:latentStyles w:defLockedState="0" w:defUIPriority="99" w:defSemiHidden="0" w:defUnhideWhenUsed="0" w:defQFormat="0" w:count="375">
     <w:lsdException w:name="Normal" w:uiPriority="0" w:qFormat="1"/>
     <w:lsdException w:name="heading 1" w:uiPriority="9" w:qFormat="1"/>
     <w:lsdException w:name="heading 2" w:semiHidden="1" w:uiPriority="9" w:unhideWhenUsed="1" w:qFormat="1"/>
@@ -426,7 +492,6 @@
     <w:lsdException w:name="HTML Sample" w:semiHidden="1" w:unhideWhenUsed="1"/>
     <w:lsdException w:name="HTML Typewriter" w:semiHidden="1" w:unhideWhenUsed="1"/>
     <w:lsdException w:name="HTML Variable" w:semiHidden="1" w:unhideWhenUsed="1"/>
-    <w:lsdException w:name="Normal Table" w:semiHidden="1" w:unhideWhenUsed="1"/>
     <w:lsdException w:name="annotation subject" w:semiHidden="1" w:unhideWhenUsed="1"/>
     <w:lsdException w:name="No List" w:semiHidden="1" w:unhideWhenUsed="1"/>
     <w:lsdException w:name="Outline List 1" w:semiHidden="1" w:unhideWhenUsed="1"/>
@@ -470,10 +535,8 @@
     <w:lsdException w:name="Table Elegant" w:semiHidden="1" w:unhideWhenUsed="1"/>
     <w:lsdException w:name="Table Professional" w:semiHidden="1" w:unhideWhenUsed="1"/>
     <w:lsdException w:name="Table Subtle 1" w:semiHidden="1" w:unhideWhenUsed="1"/>
-    <w:lsdException w:name="Table Subtle 2" w:semiHidden="1" w:unhideWhenUsed="1"/>
     <w:lsdException w:name="Table Web 1" w:semiHidden="1" w:unhideWhenUsed="1"/>
     <w:lsdException w:name="Table Web 2" w:semiHidden="1" w:unhideWhenUsed="1"/>
-    <w:lsdException w:name="Table Web 3" w:semiHidden="1" w:unhideWhenUsed="1"/>
     <w:lsdException w:name="Balloon Text" w:semiHidden="1" w:unhideWhenUsed="1"/>
     <w:lsdException w:name="Table Grid" w:uiPriority="39"/>
     <w:lsdException w:name="Table Theme" w:semiHidden="1" w:unhideWhenUsed="1"/>
@@ -692,6 +755,10 @@
     <w:lsdException w:name="List Table 5 Dark Accent 6" w:uiPriority="50"/>
     <w:lsdException w:name="List Table 6 Colorful Accent 6" w:uiPriority="51"/>
     <w:lsdException w:name="List Table 7 Colorful Accent 6" w:uiPriority="52"/>
+    <w:lsdException w:name="Mention" w:semiHidden="1" w:unhideWhenUsed="1"/>
+    <w:lsdException w:name="Smart Hyperlink" w:semiHidden="1" w:unhideWhenUsed="1"/>
+    <w:lsdException w:name="Hashtag" w:semiHidden="1" w:unhideWhenUsed="1"/>
+    <w:lsdException w:name="Unresolved Mention" w:semiHidden="1" w:unhideWhenUsed="1"/>
   </w:latentStyles>
   <w:style w:type="paragraph" w:default="1" w:styleId="Normal">
     <w:name w:val="Normal"/>
@@ -732,6 +799,18 @@
     <w:rsid w:val="006A7741"/>
     <w:rPr>
       <w:color w:val="0563C1" w:themeColor="hyperlink"/>
+      <w:u w:val="single"/>
+    </w:rPr>
+  </w:style>
+  <w:style w:type="character" w:styleId="FollowedHyperlink">
+    <w:name w:val="FollowedHyperlink"/>
+    <w:basedOn w:val="DefaultParagraphFont"/>
+    <w:uiPriority w:val="99"/>
+    <w:semiHidden/>
+    <w:unhideWhenUsed/>
+    <w:rsid w:val="00B405BA"/>
+    <w:rPr>
+      <w:color w:val="954F72" w:themeColor="followedHyperlink"/>
       <w:u w:val="single"/>
     </w:rPr>
   </w:style>

</xml_diff>

<commit_message>
changed api call to use https due to browser blocking http
</commit_message>
<xml_diff>
--- a/docs/SiteEvaluation/FLORIDA ENERGY SYSTEM CONSORTIUM WEBSITE REDESIGN.docx
+++ b/docs/SiteEvaluation/FLORIDA ENERGY SYSTEM CONSORTIUM WEBSITE REDESIGN.docx
@@ -167,52 +167,12 @@
           <w:rPr>
             <w:rStyle w:val="Hyperlink"/>
           </w:rPr>
-          <w:t>https://www.toptal.com/designers/colorfilter</w:t>
-        </w:r>
-      </w:hyperlink>
-    </w:p>
-    <w:p>
-      <w:hyperlink r:id="rId7" w:anchor="/http://floridaenergy.ufl.edu/" w:history="1">
-        <w:r>
-          <w:rPr>
-            <w:rStyle w:val="Hyperlink"/>
-          </w:rPr>
-          <w:t>http://wave.webaim.org/report#/http://floridaenergy.ufl.edu/</w:t>
-        </w:r>
-      </w:hyperlink>
-    </w:p>
-    <w:p>
-      <w:hyperlink r:id="rId8" w:history="1">
-        <w:r>
-          <w:rPr>
-            <w:rStyle w:val="Hyperlink"/>
-          </w:rPr>
-          <w:t>https://www.powermapper.com/products/sortsite/checks/accessibility-checks/</w:t>
-        </w:r>
-      </w:hyperlink>
-    </w:p>
-    <w:p>
-      <w:hyperlink r:id="rId9" w:history="1">
-        <w:r>
-          <w:rPr>
-            <w:rStyle w:val="Hyperlink"/>
-          </w:rPr>
           <w:t>https://validator.w3.org/</w:t>
         </w:r>
       </w:hyperlink>
     </w:p>
     <w:p>
-      <w:hyperlink r:id="rId10" w:history="1">
-        <w:r>
-          <w:rPr>
-            <w:rStyle w:val="Hyperlink"/>
-          </w:rPr>
-          <w:t>http://browsershots.org/</w:t>
-        </w:r>
-      </w:hyperlink>
-    </w:p>
-    <w:p>
-      <w:hyperlink r:id="rId11" w:anchor="!/bHbogR/http://floridaenergy.ufl.edu/" w:history="1">
+      <w:hyperlink r:id="rId7" w:anchor="!/bHbogR/http://floridaenergy.ufl.edu/" w:history="1">
         <w:r>
           <w:rPr>
             <w:rStyle w:val="Hyperlink"/>
@@ -222,132 +182,159 @@
       </w:hyperlink>
     </w:p>
     <w:p>
-      <w:hyperlink r:id="rId12" w:history="1">
-        <w:r>
-          <w:rPr>
-            <w:rStyle w:val="Hyperlink"/>
-          </w:rPr>
-          <w:t>https://gtmetrix.com/reports/floridaenergy.ufl.edu/z3UGGmsR</w:t>
-        </w:r>
-      </w:hyperlink>
-    </w:p>
-    <w:p>
-      <w:hyperlink r:id="rId13" w:history="1">
-        <w:r>
-          <w:rPr>
-            <w:rStyle w:val="Hyperlink"/>
-          </w:rPr>
-          <w:t>https://developers.google.com/speed/pagespeed/insights/</w:t>
-        </w:r>
-      </w:hyperlink>
-    </w:p>
-    <w:p>
-      <w:hyperlink r:id="rId14" w:history="1">
-        <w:r>
-          <w:rPr>
-            <w:rStyle w:val="Hyperlink"/>
-          </w:rPr>
-          <w:t>https://developers.google.com/speed/</w:t>
-        </w:r>
-      </w:hyperlink>
-    </w:p>
-    <w:bookmarkStart w:id="0" w:name="_GoBack"/>
-    <w:p>
-      <w:r>
-        <w:fldChar w:fldCharType="begin"/>
-      </w:r>
-      <w:r>
-        <w:instrText xml:space="preserve"> HYPERLINK "https://varvy.com/" </w:instrText>
-      </w:r>
-      <w:r>
-        <w:fldChar w:fldCharType="separate"/>
-      </w:r>
-      <w:r>
+      <w:pPr>
         <w:rPr>
           <w:rStyle w:val="Hyperlink"/>
         </w:rPr>
-        <w:t>https://varvy.com/</w:t>
-      </w:r>
-      <w:r>
+      </w:pPr>
+      <w:hyperlink r:id="rId8" w:history="1">
+        <w:r>
+          <w:rPr>
+            <w:rStyle w:val="Hyperlink"/>
+          </w:rPr>
+          <w:t>https://gtmetrix.com/reports/floridaenergy.ufl.edu/z3UGGmsR</w:t>
+        </w:r>
+      </w:hyperlink>
+      <w:bookmarkStart w:id="0" w:name="_GoBack"/>
+      <w:bookmarkEnd w:id="0"/>
+    </w:p>
+    <w:p/>
+    <w:p>
+      <w:hyperlink r:id="rId9" w:history="1">
+        <w:r>
+          <w:rPr>
+            <w:rStyle w:val="Hyperlink"/>
+          </w:rPr>
+          <w:t>https://developers.google.com/speed/pagespeed/insights/</w:t>
+        </w:r>
+      </w:hyperlink>
+    </w:p>
+    <w:p>
+      <w:pPr>
         <w:rPr>
           <w:rStyle w:val="Hyperlink"/>
         </w:rPr>
-        <w:fldChar w:fldCharType="end"/>
-      </w:r>
-    </w:p>
-    <w:bookmarkEnd w:id="0"/>
-    <w:p>
-      <w:r>
-        <w:fldChar w:fldCharType="begin"/>
-      </w:r>
-      <w:r>
-        <w:instrText xml:space="preserve"> HYPERLINK "https://www.found.co.uk/seo-tool/" </w:instrText>
-      </w:r>
-      <w:r>
-        <w:fldChar w:fldCharType="separate"/>
-      </w:r>
-      <w:r>
+      </w:pPr>
+      <w:hyperlink r:id="rId10" w:history="1">
+        <w:r>
+          <w:rPr>
+            <w:rStyle w:val="Hyperlink"/>
+          </w:rPr>
+          <w:t>https://developers.google.com/speed/</w:t>
+        </w:r>
+      </w:hyperlink>
+    </w:p>
+    <w:p/>
+    <w:p>
+      <w:pPr>
+        <w:rPr>
+          <w:color w:val="0563C1" w:themeColor="hyperlink"/>
+          <w:u w:val="single"/>
+        </w:rPr>
+      </w:pPr>
+      <w:hyperlink r:id="rId11" w:history="1">
+        <w:r>
+          <w:rPr>
+            <w:rStyle w:val="Hyperlink"/>
+          </w:rPr>
+          <w:t>https://varvy.com/</w:t>
+        </w:r>
+      </w:hyperlink>
+    </w:p>
+    <w:p>
+      <w:hyperlink r:id="rId12" w:anchor="!/" w:history="1">
+        <w:r>
+          <w:rPr>
+            <w:rStyle w:val="Hyperlink"/>
+          </w:rPr>
+          <w:t>http://tools.neilpatel.com/en/analyze/http%3A%2F%2Ffloridaenergy.ufl.edu%2F#!/</w:t>
+        </w:r>
+      </w:hyperlink>
+    </w:p>
+    <w:p>
+      <w:hyperlink r:id="rId13" w:history="1">
+        <w:r>
+          <w:rPr>
+            <w:rStyle w:val="Hyperlink"/>
+          </w:rPr>
+          <w:t>https://neilpatel.com/seo-analyzer/</w:t>
+        </w:r>
+      </w:hyperlink>
+    </w:p>
+    <w:p>
+      <w:hyperlink r:id="rId14" w:history="1">
+        <w:r>
+          <w:rPr>
+            <w:rStyle w:val="Hyperlink"/>
+          </w:rPr>
+          <w:t>http://nibbler.silktide.com/en_US/reports/floridaenergy.ufl.edu</w:t>
+        </w:r>
+      </w:hyperlink>
+    </w:p>
+    <w:p>
+      <w:hyperlink r:id="rId15" w:history="1">
+        <w:r>
+          <w:rPr>
+            <w:rStyle w:val="Hyperlink"/>
+          </w:rPr>
+          <w:t>https://www.woorank.com/en/www/floridaenergy.ufl.edu</w:t>
+        </w:r>
+      </w:hyperlink>
+    </w:p>
+    <w:p>
+      <w:hyperlink r:id="rId16" w:history="1">
+        <w:r>
+          <w:rPr>
+            <w:rStyle w:val="Hyperlink"/>
+          </w:rPr>
+          <w:t>https://www.found.co.uk/seo-tool/</w:t>
+        </w:r>
+      </w:hyperlink>
+    </w:p>
+    <w:p/>
+    <w:p/>
+    <w:p>
+      <w:hyperlink r:id="rId17" w:anchor="/http://floridaenergy.ufl.edu/" w:history="1">
+        <w:r>
+          <w:rPr>
+            <w:rStyle w:val="Hyperlink"/>
+          </w:rPr>
+          <w:t>http://wave.webaim.org/report#/http://floridaenergy.ufl.edu/</w:t>
+        </w:r>
+      </w:hyperlink>
+    </w:p>
+    <w:p>
+      <w:pPr>
         <w:rPr>
           <w:rStyle w:val="Hyperlink"/>
         </w:rPr>
-        <w:t>https://www.found.co.uk/seo-tool/</w:t>
-      </w:r>
-      <w:r>
-        <w:rPr>
-          <w:rStyle w:val="Hyperlink"/>
-        </w:rPr>
-        <w:fldChar w:fldCharType="end"/>
-      </w:r>
-    </w:p>
-    <w:p>
-      <w:hyperlink r:id="rId15" w:history="1">
-        <w:r>
-          <w:rPr>
-            <w:rStyle w:val="Hyperlink"/>
-          </w:rPr>
-          <w:t>https://www.woorank.com/en/www/floridaenergy.ufl.edu</w:t>
-        </w:r>
-      </w:hyperlink>
-    </w:p>
-    <w:p>
-      <w:hyperlink r:id="rId16" w:anchor="!/" w:history="1">
-        <w:r>
-          <w:rPr>
-            <w:rStyle w:val="Hyperlink"/>
-          </w:rPr>
-          <w:t>http://tools.neilpatel.com/en/analyze/http%3A%2F%2Ffloridaenergy.ufl.edu%2F#!/</w:t>
-        </w:r>
-      </w:hyperlink>
-    </w:p>
-    <w:p>
-      <w:hyperlink r:id="rId17" w:history="1">
-        <w:r>
-          <w:rPr>
-            <w:rStyle w:val="Hyperlink"/>
-          </w:rPr>
-          <w:t>https://neilpatel.c</w:t>
-        </w:r>
-        <w:r>
-          <w:rPr>
-            <w:rStyle w:val="Hyperlink"/>
-          </w:rPr>
-          <w:t>o</w:t>
-        </w:r>
-        <w:r>
-          <w:rPr>
-            <w:rStyle w:val="Hyperlink"/>
-          </w:rPr>
-          <w:t>m/seo-analyzer/</w:t>
-        </w:r>
-      </w:hyperlink>
-    </w:p>
-    <w:p>
+      </w:pPr>
       <w:hyperlink r:id="rId18" w:history="1">
         <w:r>
           <w:rPr>
             <w:rStyle w:val="Hyperlink"/>
           </w:rPr>
-          <w:t>http://nibbler.silktide.com/en_US/reports/floridaenergy.ufl.edu</w:t>
+          <w:t>https://www.toptal.com/designers/colorfilter</w:t>
+        </w:r>
+      </w:hyperlink>
+    </w:p>
+    <w:p>
+      <w:hyperlink r:id="rId19" w:history="1">
+        <w:r>
+          <w:rPr>
+            <w:rStyle w:val="Hyperlink"/>
+          </w:rPr>
+          <w:t>https://www.powermapper.com/products/sortsite/checks/accessibility-checks/</w:t>
+        </w:r>
+      </w:hyperlink>
+    </w:p>
+    <w:p>
+      <w:hyperlink r:id="rId20" w:history="1">
+        <w:r>
+          <w:rPr>
+            <w:rStyle w:val="Hyperlink"/>
+          </w:rPr>
+          <w:t>http://browsershots.org/</w:t>
         </w:r>
       </w:hyperlink>
     </w:p>
@@ -492,6 +479,7 @@
     <w:lsdException w:name="HTML Sample" w:semiHidden="1" w:unhideWhenUsed="1"/>
     <w:lsdException w:name="HTML Typewriter" w:semiHidden="1" w:unhideWhenUsed="1"/>
     <w:lsdException w:name="HTML Variable" w:semiHidden="1" w:unhideWhenUsed="1"/>
+    <w:lsdException w:name="Normal Table" w:semiHidden="1" w:unhideWhenUsed="1"/>
     <w:lsdException w:name="annotation subject" w:semiHidden="1" w:unhideWhenUsed="1"/>
     <w:lsdException w:name="No List" w:semiHidden="1" w:unhideWhenUsed="1"/>
     <w:lsdException w:name="Outline List 1" w:semiHidden="1" w:unhideWhenUsed="1"/>
@@ -535,8 +523,10 @@
     <w:lsdException w:name="Table Elegant" w:semiHidden="1" w:unhideWhenUsed="1"/>
     <w:lsdException w:name="Table Professional" w:semiHidden="1" w:unhideWhenUsed="1"/>
     <w:lsdException w:name="Table Subtle 1" w:semiHidden="1" w:unhideWhenUsed="1"/>
+    <w:lsdException w:name="Table Subtle 2" w:semiHidden="1" w:unhideWhenUsed="1"/>
     <w:lsdException w:name="Table Web 1" w:semiHidden="1" w:unhideWhenUsed="1"/>
     <w:lsdException w:name="Table Web 2" w:semiHidden="1" w:unhideWhenUsed="1"/>
+    <w:lsdException w:name="Table Web 3" w:semiHidden="1" w:unhideWhenUsed="1"/>
     <w:lsdException w:name="Balloon Text" w:semiHidden="1" w:unhideWhenUsed="1"/>
     <w:lsdException w:name="Table Grid" w:uiPriority="39"/>
     <w:lsdException w:name="Table Theme" w:semiHidden="1" w:unhideWhenUsed="1"/>

</xml_diff>